<commit_message>
delete csv files and edit the pandas notes doc file.
</commit_message>
<xml_diff>
--- a/pandas_programs/pandas_notes.docx
+++ b/pandas_programs/pandas_notes.docx
@@ -333,19 +333,1142 @@
         <w:t>In summary, “data alignment is intrinsic” means that data alignment is an automatic process, driven by the underlying hardware and software architecture, rather than something that can be explicitly controlled by the programmer. This simplifies programming, improves performance, and enhances portability across different platforms.</w:t>
       </w:r>
     </w:p>
-    <w:p>
-      <w:pPr>
+    <w:p/>
+    <w:p>
+      <w:pPr>
+        <w:pBdr>
+          <w:top w:val="single" w:sz="6" w:space="1" w:color="auto"/>
+          <w:bottom w:val="single" w:sz="6" w:space="1" w:color="auto"/>
+        </w:pBdr>
+      </w:pPr>
+      <w:r>
+        <w:t xml:space="preserve">Pandas support duplicate values and also support duplicate indexes. But it very stupid to choose or make that type of data. </w:t>
+      </w:r>
+      <w:proofErr w:type="gramStart"/>
+      <w:r>
+        <w:t>So</w:t>
+      </w:r>
+      <w:proofErr w:type="gramEnd"/>
+      <w:r>
+        <w:t xml:space="preserve"> either remove duplicates or just edit the values.</w:t>
+      </w:r>
+    </w:p>
+    <w:p>
+      <w:r>
+        <w:t>Normal table:</w:t>
+      </w:r>
+    </w:p>
+    <w:p>
+      <w:pPr>
+        <w:pStyle w:val="ListParagraph"/>
+        <w:numPr>
+          <w:ilvl w:val="0"/>
+          <w:numId w:val="2"/>
+        </w:numPr>
+      </w:pPr>
+      <w:r>
+        <w:t>Not flexible</w:t>
+      </w:r>
+    </w:p>
+    <w:p>
+      <w:pPr>
+        <w:pStyle w:val="ListParagraph"/>
+        <w:numPr>
+          <w:ilvl w:val="0"/>
+          <w:numId w:val="2"/>
+        </w:numPr>
+      </w:pPr>
+      <w:r>
+        <w:t>Shows entire data</w:t>
+      </w:r>
+    </w:p>
+    <w:p>
+      <w:r>
+        <w:lastRenderedPageBreak/>
+        <w:t>Pivot table:</w:t>
+      </w:r>
+    </w:p>
+    <w:p>
+      <w:pPr>
+        <w:pStyle w:val="ListParagraph"/>
+        <w:numPr>
+          <w:ilvl w:val="0"/>
+          <w:numId w:val="3"/>
+        </w:numPr>
+      </w:pPr>
+      <w:r>
+        <w:t xml:space="preserve">Flexible </w:t>
+      </w:r>
+    </w:p>
+    <w:p>
+      <w:pPr>
+        <w:pStyle w:val="ListParagraph"/>
+        <w:numPr>
+          <w:ilvl w:val="0"/>
+          <w:numId w:val="3"/>
+        </w:numPr>
+      </w:pPr>
+      <w:r>
+        <w:t>Show summarized data.</w:t>
+      </w:r>
+    </w:p>
+    <w:p>
+      <w:pPr>
+        <w:pStyle w:val="ListParagraph"/>
+        <w:numPr>
+          <w:ilvl w:val="0"/>
+          <w:numId w:val="3"/>
+        </w:numPr>
         <w:pBdr>
           <w:bottom w:val="single" w:sz="6" w:space="1" w:color="auto"/>
         </w:pBdr>
       </w:pPr>
-    </w:p>
-    <w:p>
-      <w:r>
-        <w:t>Pandas support duplicate values and also support duplicate indexes. But it very stupid to choose or make that type of data. So either remove duplicates or just edit the values.</w:t>
+      <w:r>
+        <w:t>Give insights.</w:t>
+      </w:r>
+    </w:p>
+    <w:p>
+      <w:pPr>
+        <w:rPr>
+          <w:b/>
+          <w:sz w:val="40"/>
+          <w:szCs w:val="40"/>
+        </w:rPr>
+      </w:pPr>
+      <w:r>
+        <w:rPr>
+          <w:b/>
+          <w:sz w:val="40"/>
+          <w:szCs w:val="40"/>
+        </w:rPr>
+        <w:t>Data Preparation:</w:t>
+      </w:r>
+    </w:p>
+    <w:p>
+      <w:pPr>
+        <w:spacing w:before="100" w:beforeAutospacing="1" w:after="100" w:afterAutospacing="1" w:line="240" w:lineRule="auto"/>
+        <w:rPr>
+          <w:rFonts w:ascii="Times New Roman" w:eastAsia="Times New Roman" w:hAnsi="Times New Roman" w:cs="Times New Roman"/>
+          <w:sz w:val="24"/>
+          <w:szCs w:val="24"/>
+          <w:lang w:eastAsia="en-IN"/>
+        </w:rPr>
+      </w:pPr>
+      <w:r>
+        <w:rPr>
+          <w:rFonts w:ascii="Times New Roman" w:eastAsia="Times New Roman" w:hAnsi="Times New Roman" w:cs="Times New Roman"/>
+          <w:sz w:val="24"/>
+          <w:szCs w:val="24"/>
+          <w:lang w:eastAsia="en-IN"/>
+        </w:rPr>
+        <w:t>Before creating a pivot table, it’s essential to ensure that the data is properly prepared and structured. Here are the key prerequisites to follow:</w:t>
+      </w:r>
+    </w:p>
+    <w:p>
+      <w:pPr>
+        <w:numPr>
+          <w:ilvl w:val="0"/>
+          <w:numId w:val="4"/>
+        </w:numPr>
+        <w:spacing w:before="100" w:beforeAutospacing="1" w:after="100" w:afterAutospacing="1" w:line="240" w:lineRule="auto"/>
+        <w:rPr>
+          <w:rFonts w:ascii="Times New Roman" w:eastAsia="Times New Roman" w:hAnsi="Times New Roman" w:cs="Times New Roman"/>
+          <w:sz w:val="24"/>
+          <w:szCs w:val="24"/>
+          <w:lang w:eastAsia="en-IN"/>
+        </w:rPr>
+      </w:pPr>
+      <w:r>
+        <w:rPr>
+          <w:rFonts w:ascii="Times New Roman" w:eastAsia="Times New Roman" w:hAnsi="Times New Roman" w:cs="Times New Roman"/>
+          <w:b/>
+          <w:bCs/>
+          <w:sz w:val="24"/>
+          <w:szCs w:val="24"/>
+          <w:lang w:eastAsia="en-IN"/>
+        </w:rPr>
+        <w:t>Ensure a Consistent Data Structure</w:t>
+      </w:r>
+      <w:r>
+        <w:rPr>
+          <w:rFonts w:ascii="Times New Roman" w:eastAsia="Times New Roman" w:hAnsi="Times New Roman" w:cs="Times New Roman"/>
+          <w:sz w:val="24"/>
+          <w:szCs w:val="24"/>
+          <w:lang w:eastAsia="en-IN"/>
+        </w:rPr>
+        <w:t>:</w:t>
+      </w:r>
+    </w:p>
+    <w:p>
+      <w:pPr>
+        <w:numPr>
+          <w:ilvl w:val="1"/>
+          <w:numId w:val="4"/>
+        </w:numPr>
+        <w:spacing w:before="100" w:beforeAutospacing="1" w:after="100" w:afterAutospacing="1" w:line="240" w:lineRule="auto"/>
+        <w:rPr>
+          <w:rFonts w:ascii="Times New Roman" w:eastAsia="Times New Roman" w:hAnsi="Times New Roman" w:cs="Times New Roman"/>
+          <w:sz w:val="24"/>
+          <w:szCs w:val="24"/>
+          <w:lang w:eastAsia="en-IN"/>
+        </w:rPr>
+      </w:pPr>
+      <w:r>
+        <w:rPr>
+          <w:rFonts w:ascii="Times New Roman" w:eastAsia="Times New Roman" w:hAnsi="Times New Roman" w:cs="Times New Roman"/>
+          <w:sz w:val="24"/>
+          <w:szCs w:val="24"/>
+          <w:lang w:eastAsia="en-IN"/>
+        </w:rPr>
+        <w:t xml:space="preserve">Your data should be organized in a tabular format, with </w:t>
+      </w:r>
+      <w:r>
+        <w:rPr>
+          <w:rFonts w:ascii="Times New Roman" w:eastAsia="Times New Roman" w:hAnsi="Times New Roman" w:cs="Times New Roman"/>
+          <w:b/>
+          <w:bCs/>
+          <w:sz w:val="24"/>
+          <w:szCs w:val="24"/>
+          <w:lang w:eastAsia="en-IN"/>
+        </w:rPr>
+        <w:t>column headers</w:t>
+      </w:r>
+      <w:r>
+        <w:rPr>
+          <w:rFonts w:ascii="Times New Roman" w:eastAsia="Times New Roman" w:hAnsi="Times New Roman" w:cs="Times New Roman"/>
+          <w:sz w:val="24"/>
+          <w:szCs w:val="24"/>
+          <w:lang w:eastAsia="en-IN"/>
+        </w:rPr>
+        <w:t xml:space="preserve"> in the first row and each subsequent row representing a record.</w:t>
+      </w:r>
+    </w:p>
+    <w:p>
+      <w:pPr>
+        <w:numPr>
+          <w:ilvl w:val="1"/>
+          <w:numId w:val="4"/>
+        </w:numPr>
+        <w:spacing w:before="100" w:beforeAutospacing="1" w:after="100" w:afterAutospacing="1" w:line="240" w:lineRule="auto"/>
+        <w:rPr>
+          <w:rFonts w:ascii="Times New Roman" w:eastAsia="Times New Roman" w:hAnsi="Times New Roman" w:cs="Times New Roman"/>
+          <w:sz w:val="24"/>
+          <w:szCs w:val="24"/>
+          <w:lang w:eastAsia="en-IN"/>
+        </w:rPr>
+      </w:pPr>
+      <w:r>
+        <w:rPr>
+          <w:rFonts w:ascii="Times New Roman" w:eastAsia="Times New Roman" w:hAnsi="Times New Roman" w:cs="Times New Roman"/>
+          <w:sz w:val="24"/>
+          <w:szCs w:val="24"/>
+          <w:lang w:eastAsia="en-IN"/>
+        </w:rPr>
+        <w:t xml:space="preserve">Each column should have a unique, descriptive header (e.g., </w:t>
+      </w:r>
+      <w:r>
+        <w:rPr>
+          <w:rFonts w:ascii="Courier New" w:eastAsia="Times New Roman" w:hAnsi="Courier New" w:cs="Courier New"/>
+          <w:sz w:val="20"/>
+          <w:szCs w:val="20"/>
+          <w:lang w:eastAsia="en-IN"/>
+        </w:rPr>
+        <w:t>Company</w:t>
+      </w:r>
+      <w:r>
+        <w:rPr>
+          <w:rFonts w:ascii="Times New Roman" w:eastAsia="Times New Roman" w:hAnsi="Times New Roman" w:cs="Times New Roman"/>
+          <w:sz w:val="24"/>
+          <w:szCs w:val="24"/>
+          <w:lang w:eastAsia="en-IN"/>
+        </w:rPr>
+        <w:t xml:space="preserve">, </w:t>
+      </w:r>
+      <w:r>
+        <w:rPr>
+          <w:rFonts w:ascii="Courier New" w:eastAsia="Times New Roman" w:hAnsi="Courier New" w:cs="Courier New"/>
+          <w:sz w:val="20"/>
+          <w:szCs w:val="20"/>
+          <w:lang w:eastAsia="en-IN"/>
+        </w:rPr>
+        <w:t>Product</w:t>
+      </w:r>
+      <w:r>
+        <w:rPr>
+          <w:rFonts w:ascii="Times New Roman" w:eastAsia="Times New Roman" w:hAnsi="Times New Roman" w:cs="Times New Roman"/>
+          <w:sz w:val="24"/>
+          <w:szCs w:val="24"/>
+          <w:lang w:eastAsia="en-IN"/>
+        </w:rPr>
+        <w:t xml:space="preserve">, </w:t>
+      </w:r>
+      <w:r>
+        <w:rPr>
+          <w:rFonts w:ascii="Courier New" w:eastAsia="Times New Roman" w:hAnsi="Courier New" w:cs="Courier New"/>
+          <w:sz w:val="20"/>
+          <w:szCs w:val="20"/>
+          <w:lang w:eastAsia="en-IN"/>
+        </w:rPr>
+        <w:t>RAM (GB)</w:t>
+      </w:r>
+      <w:r>
+        <w:rPr>
+          <w:rFonts w:ascii="Times New Roman" w:eastAsia="Times New Roman" w:hAnsi="Times New Roman" w:cs="Times New Roman"/>
+          <w:sz w:val="24"/>
+          <w:szCs w:val="24"/>
+          <w:lang w:eastAsia="en-IN"/>
+        </w:rPr>
+        <w:t>), with no blank column headers.</w:t>
+      </w:r>
+    </w:p>
+    <w:p>
+      <w:pPr>
+        <w:numPr>
+          <w:ilvl w:val="0"/>
+          <w:numId w:val="4"/>
+        </w:numPr>
+        <w:spacing w:before="100" w:beforeAutospacing="1" w:after="100" w:afterAutospacing="1" w:line="240" w:lineRule="auto"/>
+        <w:rPr>
+          <w:rFonts w:ascii="Times New Roman" w:eastAsia="Times New Roman" w:hAnsi="Times New Roman" w:cs="Times New Roman"/>
+          <w:sz w:val="24"/>
+          <w:szCs w:val="24"/>
+          <w:lang w:eastAsia="en-IN"/>
+        </w:rPr>
+      </w:pPr>
+      <w:r>
+        <w:rPr>
+          <w:rFonts w:ascii="Times New Roman" w:eastAsia="Times New Roman" w:hAnsi="Times New Roman" w:cs="Times New Roman"/>
+          <w:b/>
+          <w:bCs/>
+          <w:sz w:val="24"/>
+          <w:szCs w:val="24"/>
+          <w:lang w:eastAsia="en-IN"/>
+        </w:rPr>
+        <w:t>Remove Empty Rows and Columns</w:t>
+      </w:r>
+      <w:r>
+        <w:rPr>
+          <w:rFonts w:ascii="Times New Roman" w:eastAsia="Times New Roman" w:hAnsi="Times New Roman" w:cs="Times New Roman"/>
+          <w:sz w:val="24"/>
+          <w:szCs w:val="24"/>
+          <w:lang w:eastAsia="en-IN"/>
+        </w:rPr>
+        <w:t>:</w:t>
+      </w:r>
+    </w:p>
+    <w:p>
+      <w:pPr>
+        <w:numPr>
+          <w:ilvl w:val="1"/>
+          <w:numId w:val="4"/>
+        </w:numPr>
+        <w:spacing w:before="100" w:beforeAutospacing="1" w:after="100" w:afterAutospacing="1" w:line="240" w:lineRule="auto"/>
+        <w:rPr>
+          <w:rFonts w:ascii="Times New Roman" w:eastAsia="Times New Roman" w:hAnsi="Times New Roman" w:cs="Times New Roman"/>
+          <w:sz w:val="24"/>
+          <w:szCs w:val="24"/>
+          <w:lang w:eastAsia="en-IN"/>
+        </w:rPr>
+      </w:pPr>
+      <w:r>
+        <w:rPr>
+          <w:rFonts w:ascii="Times New Roman" w:eastAsia="Times New Roman" w:hAnsi="Times New Roman" w:cs="Times New Roman"/>
+          <w:sz w:val="24"/>
+          <w:szCs w:val="24"/>
+          <w:lang w:eastAsia="en-IN"/>
+        </w:rPr>
+        <w:t>Ensure there are no completely empty rows or columns within your dataset, as these can disrupt the pivot table generation process.</w:t>
+      </w:r>
+    </w:p>
+    <w:p>
+      <w:pPr>
+        <w:numPr>
+          <w:ilvl w:val="0"/>
+          <w:numId w:val="4"/>
+        </w:numPr>
+        <w:spacing w:before="100" w:beforeAutospacing="1" w:after="100" w:afterAutospacing="1" w:line="240" w:lineRule="auto"/>
+        <w:rPr>
+          <w:rFonts w:ascii="Times New Roman" w:eastAsia="Times New Roman" w:hAnsi="Times New Roman" w:cs="Times New Roman"/>
+          <w:sz w:val="24"/>
+          <w:szCs w:val="24"/>
+          <w:lang w:eastAsia="en-IN"/>
+        </w:rPr>
+      </w:pPr>
+      <w:r>
+        <w:rPr>
+          <w:rFonts w:ascii="Times New Roman" w:eastAsia="Times New Roman" w:hAnsi="Times New Roman" w:cs="Times New Roman"/>
+          <w:b/>
+          <w:bCs/>
+          <w:sz w:val="24"/>
+          <w:szCs w:val="24"/>
+          <w:lang w:eastAsia="en-IN"/>
+        </w:rPr>
+        <w:t>Standardize Data Types</w:t>
+      </w:r>
+      <w:r>
+        <w:rPr>
+          <w:rFonts w:ascii="Times New Roman" w:eastAsia="Times New Roman" w:hAnsi="Times New Roman" w:cs="Times New Roman"/>
+          <w:sz w:val="24"/>
+          <w:szCs w:val="24"/>
+          <w:lang w:eastAsia="en-IN"/>
+        </w:rPr>
+        <w:t>:</w:t>
+      </w:r>
+    </w:p>
+    <w:p>
+      <w:pPr>
+        <w:numPr>
+          <w:ilvl w:val="1"/>
+          <w:numId w:val="4"/>
+        </w:numPr>
+        <w:spacing w:before="100" w:beforeAutospacing="1" w:after="100" w:afterAutospacing="1" w:line="240" w:lineRule="auto"/>
+        <w:rPr>
+          <w:rFonts w:ascii="Times New Roman" w:eastAsia="Times New Roman" w:hAnsi="Times New Roman" w:cs="Times New Roman"/>
+          <w:sz w:val="24"/>
+          <w:szCs w:val="24"/>
+          <w:lang w:eastAsia="en-IN"/>
+        </w:rPr>
+      </w:pPr>
+      <w:r>
+        <w:rPr>
+          <w:rFonts w:ascii="Times New Roman" w:eastAsia="Times New Roman" w:hAnsi="Times New Roman" w:cs="Times New Roman"/>
+          <w:sz w:val="24"/>
+          <w:szCs w:val="24"/>
+          <w:lang w:eastAsia="en-IN"/>
+        </w:rPr>
+        <w:t xml:space="preserve">Check that each column has a </w:t>
+      </w:r>
+      <w:r>
+        <w:rPr>
+          <w:rFonts w:ascii="Times New Roman" w:eastAsia="Times New Roman" w:hAnsi="Times New Roman" w:cs="Times New Roman"/>
+          <w:b/>
+          <w:bCs/>
+          <w:sz w:val="24"/>
+          <w:szCs w:val="24"/>
+          <w:lang w:eastAsia="en-IN"/>
+        </w:rPr>
+        <w:t>consistent data type</w:t>
+      </w:r>
+      <w:r>
+        <w:rPr>
+          <w:rFonts w:ascii="Times New Roman" w:eastAsia="Times New Roman" w:hAnsi="Times New Roman" w:cs="Times New Roman"/>
+          <w:sz w:val="24"/>
+          <w:szCs w:val="24"/>
+          <w:lang w:eastAsia="en-IN"/>
+        </w:rPr>
+        <w:t>:</w:t>
+      </w:r>
+    </w:p>
+    <w:p>
+      <w:pPr>
+        <w:numPr>
+          <w:ilvl w:val="2"/>
+          <w:numId w:val="4"/>
+        </w:numPr>
+        <w:spacing w:before="100" w:beforeAutospacing="1" w:after="100" w:afterAutospacing="1" w:line="240" w:lineRule="auto"/>
+        <w:rPr>
+          <w:rFonts w:ascii="Times New Roman" w:eastAsia="Times New Roman" w:hAnsi="Times New Roman" w:cs="Times New Roman"/>
+          <w:sz w:val="24"/>
+          <w:szCs w:val="24"/>
+          <w:lang w:eastAsia="en-IN"/>
+        </w:rPr>
+      </w:pPr>
+      <w:r>
+        <w:rPr>
+          <w:rFonts w:ascii="Times New Roman" w:eastAsia="Times New Roman" w:hAnsi="Times New Roman" w:cs="Times New Roman"/>
+          <w:sz w:val="24"/>
+          <w:szCs w:val="24"/>
+          <w:lang w:eastAsia="en-IN"/>
+        </w:rPr>
+        <w:t xml:space="preserve">Numeric data (e.g., </w:t>
+      </w:r>
+      <w:r>
+        <w:rPr>
+          <w:rFonts w:ascii="Courier New" w:eastAsia="Times New Roman" w:hAnsi="Courier New" w:cs="Courier New"/>
+          <w:sz w:val="20"/>
+          <w:szCs w:val="20"/>
+          <w:lang w:eastAsia="en-IN"/>
+        </w:rPr>
+        <w:t>Price (Euro)</w:t>
+      </w:r>
+      <w:r>
+        <w:rPr>
+          <w:rFonts w:ascii="Times New Roman" w:eastAsia="Times New Roman" w:hAnsi="Times New Roman" w:cs="Times New Roman"/>
+          <w:sz w:val="24"/>
+          <w:szCs w:val="24"/>
+          <w:lang w:eastAsia="en-IN"/>
+        </w:rPr>
+        <w:t xml:space="preserve">, </w:t>
+      </w:r>
+      <w:r>
+        <w:rPr>
+          <w:rFonts w:ascii="Courier New" w:eastAsia="Times New Roman" w:hAnsi="Courier New" w:cs="Courier New"/>
+          <w:sz w:val="20"/>
+          <w:szCs w:val="20"/>
+          <w:lang w:eastAsia="en-IN"/>
+        </w:rPr>
+        <w:t>Inches</w:t>
+      </w:r>
+      <w:r>
+        <w:rPr>
+          <w:rFonts w:ascii="Times New Roman" w:eastAsia="Times New Roman" w:hAnsi="Times New Roman" w:cs="Times New Roman"/>
+          <w:sz w:val="24"/>
+          <w:szCs w:val="24"/>
+          <w:lang w:eastAsia="en-IN"/>
+        </w:rPr>
+        <w:t xml:space="preserve">, </w:t>
+      </w:r>
+      <w:r>
+        <w:rPr>
+          <w:rFonts w:ascii="Courier New" w:eastAsia="Times New Roman" w:hAnsi="Courier New" w:cs="Courier New"/>
+          <w:sz w:val="20"/>
+          <w:szCs w:val="20"/>
+          <w:lang w:eastAsia="en-IN"/>
+        </w:rPr>
+        <w:t>RAM (GB)</w:t>
+      </w:r>
+      <w:r>
+        <w:rPr>
+          <w:rFonts w:ascii="Times New Roman" w:eastAsia="Times New Roman" w:hAnsi="Times New Roman" w:cs="Times New Roman"/>
+          <w:sz w:val="24"/>
+          <w:szCs w:val="24"/>
+          <w:lang w:eastAsia="en-IN"/>
+        </w:rPr>
+        <w:t>) should contain only numbers.</w:t>
+      </w:r>
+    </w:p>
+    <w:p>
+      <w:pPr>
+        <w:numPr>
+          <w:ilvl w:val="2"/>
+          <w:numId w:val="4"/>
+        </w:numPr>
+        <w:spacing w:before="100" w:beforeAutospacing="1" w:after="100" w:afterAutospacing="1" w:line="240" w:lineRule="auto"/>
+        <w:rPr>
+          <w:rFonts w:ascii="Times New Roman" w:eastAsia="Times New Roman" w:hAnsi="Times New Roman" w:cs="Times New Roman"/>
+          <w:sz w:val="24"/>
+          <w:szCs w:val="24"/>
+          <w:lang w:eastAsia="en-IN"/>
+        </w:rPr>
+      </w:pPr>
+      <w:r>
+        <w:rPr>
+          <w:rFonts w:ascii="Times New Roman" w:eastAsia="Times New Roman" w:hAnsi="Times New Roman" w:cs="Times New Roman"/>
+          <w:sz w:val="24"/>
+          <w:szCs w:val="24"/>
+          <w:lang w:eastAsia="en-IN"/>
+        </w:rPr>
+        <w:t xml:space="preserve">Text columns (e.g., </w:t>
+      </w:r>
+      <w:r>
+        <w:rPr>
+          <w:rFonts w:ascii="Courier New" w:eastAsia="Times New Roman" w:hAnsi="Courier New" w:cs="Courier New"/>
+          <w:sz w:val="20"/>
+          <w:szCs w:val="20"/>
+          <w:lang w:eastAsia="en-IN"/>
+        </w:rPr>
+        <w:t>Company</w:t>
+      </w:r>
+      <w:r>
+        <w:rPr>
+          <w:rFonts w:ascii="Times New Roman" w:eastAsia="Times New Roman" w:hAnsi="Times New Roman" w:cs="Times New Roman"/>
+          <w:sz w:val="24"/>
+          <w:szCs w:val="24"/>
+          <w:lang w:eastAsia="en-IN"/>
+        </w:rPr>
+        <w:t xml:space="preserve">, </w:t>
+      </w:r>
+      <w:r>
+        <w:rPr>
+          <w:rFonts w:ascii="Courier New" w:eastAsia="Times New Roman" w:hAnsi="Courier New" w:cs="Courier New"/>
+          <w:sz w:val="20"/>
+          <w:szCs w:val="20"/>
+          <w:lang w:eastAsia="en-IN"/>
+        </w:rPr>
+        <w:t>Product</w:t>
+      </w:r>
+      <w:r>
+        <w:rPr>
+          <w:rFonts w:ascii="Times New Roman" w:eastAsia="Times New Roman" w:hAnsi="Times New Roman" w:cs="Times New Roman"/>
+          <w:sz w:val="24"/>
+          <w:szCs w:val="24"/>
+          <w:lang w:eastAsia="en-IN"/>
+        </w:rPr>
+        <w:t xml:space="preserve">, </w:t>
+      </w:r>
+      <w:proofErr w:type="spellStart"/>
+      <w:r>
+        <w:rPr>
+          <w:rFonts w:ascii="Courier New" w:eastAsia="Times New Roman" w:hAnsi="Courier New" w:cs="Courier New"/>
+          <w:sz w:val="20"/>
+          <w:szCs w:val="20"/>
+          <w:lang w:eastAsia="en-IN"/>
+        </w:rPr>
+        <w:t>OpSys</w:t>
+      </w:r>
+      <w:proofErr w:type="spellEnd"/>
+      <w:r>
+        <w:rPr>
+          <w:rFonts w:ascii="Times New Roman" w:eastAsia="Times New Roman" w:hAnsi="Times New Roman" w:cs="Times New Roman"/>
+          <w:sz w:val="24"/>
+          <w:szCs w:val="24"/>
+          <w:lang w:eastAsia="en-IN"/>
+        </w:rPr>
+        <w:t>) should be standardized to avoid inconsistencies like extra spaces or case variations (e.g., "Dell" vs. "dell").</w:t>
+      </w:r>
+    </w:p>
+    <w:p>
+      <w:pPr>
+        <w:numPr>
+          <w:ilvl w:val="1"/>
+          <w:numId w:val="4"/>
+        </w:numPr>
+        <w:spacing w:before="100" w:beforeAutospacing="1" w:after="100" w:afterAutospacing="1" w:line="240" w:lineRule="auto"/>
+        <w:rPr>
+          <w:rFonts w:ascii="Times New Roman" w:eastAsia="Times New Roman" w:hAnsi="Times New Roman" w:cs="Times New Roman"/>
+          <w:sz w:val="24"/>
+          <w:szCs w:val="24"/>
+          <w:lang w:eastAsia="en-IN"/>
+        </w:rPr>
+      </w:pPr>
+      <w:r>
+        <w:rPr>
+          <w:rFonts w:ascii="Times New Roman" w:eastAsia="Times New Roman" w:hAnsi="Times New Roman" w:cs="Times New Roman"/>
+          <w:b/>
+          <w:bCs/>
+          <w:sz w:val="24"/>
+          <w:szCs w:val="24"/>
+          <w:lang w:eastAsia="en-IN"/>
+        </w:rPr>
+        <w:t>Convert dates</w:t>
+      </w:r>
+      <w:r>
+        <w:rPr>
+          <w:rFonts w:ascii="Times New Roman" w:eastAsia="Times New Roman" w:hAnsi="Times New Roman" w:cs="Times New Roman"/>
+          <w:sz w:val="24"/>
+          <w:szCs w:val="24"/>
+          <w:lang w:eastAsia="en-IN"/>
+        </w:rPr>
+        <w:t xml:space="preserve"> to an Excel-recognized date format if applicable.</w:t>
+      </w:r>
+    </w:p>
+    <w:p>
+      <w:pPr>
+        <w:numPr>
+          <w:ilvl w:val="0"/>
+          <w:numId w:val="4"/>
+        </w:numPr>
+        <w:spacing w:before="100" w:beforeAutospacing="1" w:after="100" w:afterAutospacing="1" w:line="240" w:lineRule="auto"/>
+        <w:rPr>
+          <w:rFonts w:ascii="Times New Roman" w:eastAsia="Times New Roman" w:hAnsi="Times New Roman" w:cs="Times New Roman"/>
+          <w:sz w:val="24"/>
+          <w:szCs w:val="24"/>
+          <w:lang w:eastAsia="en-IN"/>
+        </w:rPr>
+      </w:pPr>
+      <w:r>
+        <w:rPr>
+          <w:rFonts w:ascii="Times New Roman" w:eastAsia="Times New Roman" w:hAnsi="Times New Roman" w:cs="Times New Roman"/>
+          <w:b/>
+          <w:bCs/>
+          <w:sz w:val="24"/>
+          <w:szCs w:val="24"/>
+          <w:lang w:eastAsia="en-IN"/>
+        </w:rPr>
+        <w:t>Handle Missing Values</w:t>
+      </w:r>
+      <w:r>
+        <w:rPr>
+          <w:rFonts w:ascii="Times New Roman" w:eastAsia="Times New Roman" w:hAnsi="Times New Roman" w:cs="Times New Roman"/>
+          <w:sz w:val="24"/>
+          <w:szCs w:val="24"/>
+          <w:lang w:eastAsia="en-IN"/>
+        </w:rPr>
+        <w:t>:</w:t>
+      </w:r>
+    </w:p>
+    <w:p>
+      <w:pPr>
+        <w:numPr>
+          <w:ilvl w:val="1"/>
+          <w:numId w:val="4"/>
+        </w:numPr>
+        <w:spacing w:before="100" w:beforeAutospacing="1" w:after="100" w:afterAutospacing="1" w:line="240" w:lineRule="auto"/>
+        <w:rPr>
+          <w:rFonts w:ascii="Times New Roman" w:eastAsia="Times New Roman" w:hAnsi="Times New Roman" w:cs="Times New Roman"/>
+          <w:sz w:val="24"/>
+          <w:szCs w:val="24"/>
+          <w:lang w:eastAsia="en-IN"/>
+        </w:rPr>
+      </w:pPr>
+      <w:r>
+        <w:rPr>
+          <w:rFonts w:ascii="Times New Roman" w:eastAsia="Times New Roman" w:hAnsi="Times New Roman" w:cs="Times New Roman"/>
+          <w:b/>
+          <w:bCs/>
+          <w:sz w:val="24"/>
+          <w:szCs w:val="24"/>
+          <w:lang w:eastAsia="en-IN"/>
+        </w:rPr>
+        <w:t>Identify and address missing values</w:t>
+      </w:r>
+      <w:r>
+        <w:rPr>
+          <w:rFonts w:ascii="Times New Roman" w:eastAsia="Times New Roman" w:hAnsi="Times New Roman" w:cs="Times New Roman"/>
+          <w:sz w:val="24"/>
+          <w:szCs w:val="24"/>
+          <w:lang w:eastAsia="en-IN"/>
+        </w:rPr>
+        <w:t xml:space="preserve"> in your data, as they may cause issues or misinterpretations.</w:t>
+      </w:r>
+    </w:p>
+    <w:p>
+      <w:pPr>
+        <w:numPr>
+          <w:ilvl w:val="1"/>
+          <w:numId w:val="4"/>
+        </w:numPr>
+        <w:spacing w:before="100" w:beforeAutospacing="1" w:after="100" w:afterAutospacing="1" w:line="240" w:lineRule="auto"/>
+        <w:rPr>
+          <w:rFonts w:ascii="Times New Roman" w:eastAsia="Times New Roman" w:hAnsi="Times New Roman" w:cs="Times New Roman"/>
+          <w:sz w:val="24"/>
+          <w:szCs w:val="24"/>
+          <w:lang w:eastAsia="en-IN"/>
+        </w:rPr>
+      </w:pPr>
+      <w:r>
+        <w:rPr>
+          <w:rFonts w:ascii="Times New Roman" w:eastAsia="Times New Roman" w:hAnsi="Times New Roman" w:cs="Times New Roman"/>
+          <w:sz w:val="24"/>
+          <w:szCs w:val="24"/>
+          <w:lang w:eastAsia="en-IN"/>
+        </w:rPr>
+        <w:t xml:space="preserve">You can either fill missing values with suitable substitutes (e.g., using </w:t>
+      </w:r>
+      <w:r>
+        <w:rPr>
+          <w:rFonts w:ascii="Courier New" w:eastAsia="Times New Roman" w:hAnsi="Courier New" w:cs="Courier New"/>
+          <w:sz w:val="20"/>
+          <w:szCs w:val="20"/>
+          <w:lang w:eastAsia="en-IN"/>
+        </w:rPr>
+        <w:t>0</w:t>
+      </w:r>
+      <w:r>
+        <w:rPr>
+          <w:rFonts w:ascii="Times New Roman" w:eastAsia="Times New Roman" w:hAnsi="Times New Roman" w:cs="Times New Roman"/>
+          <w:sz w:val="24"/>
+          <w:szCs w:val="24"/>
+          <w:lang w:eastAsia="en-IN"/>
+        </w:rPr>
+        <w:t xml:space="preserve"> for missing numerical values or </w:t>
+      </w:r>
+      <w:r>
+        <w:rPr>
+          <w:rFonts w:ascii="Courier New" w:eastAsia="Times New Roman" w:hAnsi="Courier New" w:cs="Courier New"/>
+          <w:sz w:val="20"/>
+          <w:szCs w:val="20"/>
+          <w:lang w:eastAsia="en-IN"/>
+        </w:rPr>
+        <w:t>N/A</w:t>
+      </w:r>
+      <w:r>
+        <w:rPr>
+          <w:rFonts w:ascii="Times New Roman" w:eastAsia="Times New Roman" w:hAnsi="Times New Roman" w:cs="Times New Roman"/>
+          <w:sz w:val="24"/>
+          <w:szCs w:val="24"/>
+          <w:lang w:eastAsia="en-IN"/>
+        </w:rPr>
+        <w:t xml:space="preserve"> for text fields) or remove incomplete rows if they are minimal and unimpactful.</w:t>
+      </w:r>
+    </w:p>
+    <w:p>
+      <w:pPr>
+        <w:numPr>
+          <w:ilvl w:val="0"/>
+          <w:numId w:val="4"/>
+        </w:numPr>
+        <w:spacing w:before="100" w:beforeAutospacing="1" w:after="100" w:afterAutospacing="1" w:line="240" w:lineRule="auto"/>
+        <w:rPr>
+          <w:rFonts w:ascii="Times New Roman" w:eastAsia="Times New Roman" w:hAnsi="Times New Roman" w:cs="Times New Roman"/>
+          <w:sz w:val="24"/>
+          <w:szCs w:val="24"/>
+          <w:lang w:eastAsia="en-IN"/>
+        </w:rPr>
+      </w:pPr>
+      <w:r>
+        <w:rPr>
+          <w:rFonts w:ascii="Times New Roman" w:eastAsia="Times New Roman" w:hAnsi="Times New Roman" w:cs="Times New Roman"/>
+          <w:b/>
+          <w:bCs/>
+          <w:sz w:val="24"/>
+          <w:szCs w:val="24"/>
+          <w:lang w:eastAsia="en-IN"/>
+        </w:rPr>
+        <w:t>Remove Duplicates</w:t>
+      </w:r>
+      <w:r>
+        <w:rPr>
+          <w:rFonts w:ascii="Times New Roman" w:eastAsia="Times New Roman" w:hAnsi="Times New Roman" w:cs="Times New Roman"/>
+          <w:sz w:val="24"/>
+          <w:szCs w:val="24"/>
+          <w:lang w:eastAsia="en-IN"/>
+        </w:rPr>
+        <w:t>:</w:t>
+      </w:r>
+    </w:p>
+    <w:p>
+      <w:pPr>
+        <w:numPr>
+          <w:ilvl w:val="1"/>
+          <w:numId w:val="4"/>
+        </w:numPr>
+        <w:spacing w:before="100" w:beforeAutospacing="1" w:after="100" w:afterAutospacing="1" w:line="240" w:lineRule="auto"/>
+        <w:rPr>
+          <w:rFonts w:ascii="Times New Roman" w:eastAsia="Times New Roman" w:hAnsi="Times New Roman" w:cs="Times New Roman"/>
+          <w:sz w:val="24"/>
+          <w:szCs w:val="24"/>
+          <w:lang w:eastAsia="en-IN"/>
+        </w:rPr>
+      </w:pPr>
+      <w:r>
+        <w:rPr>
+          <w:rFonts w:ascii="Times New Roman" w:eastAsia="Times New Roman" w:hAnsi="Times New Roman" w:cs="Times New Roman"/>
+          <w:sz w:val="24"/>
+          <w:szCs w:val="24"/>
+          <w:lang w:eastAsia="en-IN"/>
+        </w:rPr>
+        <w:t xml:space="preserve">Check for and remove </w:t>
+      </w:r>
+      <w:r>
+        <w:rPr>
+          <w:rFonts w:ascii="Times New Roman" w:eastAsia="Times New Roman" w:hAnsi="Times New Roman" w:cs="Times New Roman"/>
+          <w:b/>
+          <w:bCs/>
+          <w:sz w:val="24"/>
+          <w:szCs w:val="24"/>
+          <w:lang w:eastAsia="en-IN"/>
+        </w:rPr>
+        <w:t>duplicate rows</w:t>
+      </w:r>
+      <w:r>
+        <w:rPr>
+          <w:rFonts w:ascii="Times New Roman" w:eastAsia="Times New Roman" w:hAnsi="Times New Roman" w:cs="Times New Roman"/>
+          <w:sz w:val="24"/>
+          <w:szCs w:val="24"/>
+          <w:lang w:eastAsia="en-IN"/>
+        </w:rPr>
+        <w:t xml:space="preserve"> that may skew results, especially if duplicate records aren’t intentional or useful for your analysis.</w:t>
+      </w:r>
+    </w:p>
+    <w:p>
+      <w:pPr>
+        <w:numPr>
+          <w:ilvl w:val="0"/>
+          <w:numId w:val="4"/>
+        </w:numPr>
+        <w:spacing w:before="100" w:beforeAutospacing="1" w:after="100" w:afterAutospacing="1" w:line="240" w:lineRule="auto"/>
+        <w:rPr>
+          <w:rFonts w:ascii="Times New Roman" w:eastAsia="Times New Roman" w:hAnsi="Times New Roman" w:cs="Times New Roman"/>
+          <w:sz w:val="24"/>
+          <w:szCs w:val="24"/>
+          <w:lang w:eastAsia="en-IN"/>
+        </w:rPr>
+      </w:pPr>
+      <w:r>
+        <w:rPr>
+          <w:rFonts w:ascii="Times New Roman" w:eastAsia="Times New Roman" w:hAnsi="Times New Roman" w:cs="Times New Roman"/>
+          <w:b/>
+          <w:bCs/>
+          <w:sz w:val="24"/>
+          <w:szCs w:val="24"/>
+          <w:lang w:eastAsia="en-IN"/>
+        </w:rPr>
+        <w:t>Format Data as a Table (Optional)</w:t>
+      </w:r>
+      <w:r>
+        <w:rPr>
+          <w:rFonts w:ascii="Times New Roman" w:eastAsia="Times New Roman" w:hAnsi="Times New Roman" w:cs="Times New Roman"/>
+          <w:sz w:val="24"/>
+          <w:szCs w:val="24"/>
+          <w:lang w:eastAsia="en-IN"/>
+        </w:rPr>
+        <w:t>:</w:t>
+      </w:r>
+    </w:p>
+    <w:p>
+      <w:pPr>
+        <w:numPr>
+          <w:ilvl w:val="1"/>
+          <w:numId w:val="4"/>
+        </w:numPr>
+        <w:spacing w:before="100" w:beforeAutospacing="1" w:after="100" w:afterAutospacing="1" w:line="240" w:lineRule="auto"/>
+        <w:rPr>
+          <w:rFonts w:ascii="Times New Roman" w:eastAsia="Times New Roman" w:hAnsi="Times New Roman" w:cs="Times New Roman"/>
+          <w:sz w:val="24"/>
+          <w:szCs w:val="24"/>
+          <w:lang w:eastAsia="en-IN"/>
+        </w:rPr>
+      </w:pPr>
+      <w:r>
+        <w:rPr>
+          <w:rFonts w:ascii="Times New Roman" w:eastAsia="Times New Roman" w:hAnsi="Times New Roman" w:cs="Times New Roman"/>
+          <w:sz w:val="24"/>
+          <w:szCs w:val="24"/>
+          <w:lang w:eastAsia="en-IN"/>
+        </w:rPr>
+        <w:t xml:space="preserve">Converting your data range to an </w:t>
+      </w:r>
+      <w:r>
+        <w:rPr>
+          <w:rFonts w:ascii="Times New Roman" w:eastAsia="Times New Roman" w:hAnsi="Times New Roman" w:cs="Times New Roman"/>
+          <w:b/>
+          <w:bCs/>
+          <w:sz w:val="24"/>
+          <w:szCs w:val="24"/>
+          <w:lang w:eastAsia="en-IN"/>
+        </w:rPr>
+        <w:t>Excel Table</w:t>
+      </w:r>
+      <w:r>
+        <w:rPr>
+          <w:rFonts w:ascii="Times New Roman" w:eastAsia="Times New Roman" w:hAnsi="Times New Roman" w:cs="Times New Roman"/>
+          <w:sz w:val="24"/>
+          <w:szCs w:val="24"/>
+          <w:lang w:eastAsia="en-IN"/>
+        </w:rPr>
+        <w:t xml:space="preserve"> (via </w:t>
+      </w:r>
+      <w:r>
+        <w:rPr>
+          <w:rFonts w:ascii="Times New Roman" w:eastAsia="Times New Roman" w:hAnsi="Times New Roman" w:cs="Times New Roman"/>
+          <w:b/>
+          <w:bCs/>
+          <w:sz w:val="24"/>
+          <w:szCs w:val="24"/>
+          <w:lang w:eastAsia="en-IN"/>
+        </w:rPr>
+        <w:t>Home &gt; Format as Table</w:t>
+      </w:r>
+      <w:r>
+        <w:rPr>
+          <w:rFonts w:ascii="Times New Roman" w:eastAsia="Times New Roman" w:hAnsi="Times New Roman" w:cs="Times New Roman"/>
+          <w:sz w:val="24"/>
+          <w:szCs w:val="24"/>
+          <w:lang w:eastAsia="en-IN"/>
+        </w:rPr>
+        <w:t>) can make managing the pivot table easier, as any updates to the table will automatically reflect in the pivot table.</w:t>
+      </w:r>
+    </w:p>
+    <w:p>
+      <w:pPr>
+        <w:numPr>
+          <w:ilvl w:val="0"/>
+          <w:numId w:val="4"/>
+        </w:numPr>
+        <w:spacing w:before="100" w:beforeAutospacing="1" w:after="100" w:afterAutospacing="1" w:line="240" w:lineRule="auto"/>
+        <w:rPr>
+          <w:rFonts w:ascii="Times New Roman" w:eastAsia="Times New Roman" w:hAnsi="Times New Roman" w:cs="Times New Roman"/>
+          <w:sz w:val="24"/>
+          <w:szCs w:val="24"/>
+          <w:lang w:eastAsia="en-IN"/>
+        </w:rPr>
+      </w:pPr>
+      <w:r>
+        <w:rPr>
+          <w:rFonts w:ascii="Times New Roman" w:eastAsia="Times New Roman" w:hAnsi="Times New Roman" w:cs="Times New Roman"/>
+          <w:b/>
+          <w:bCs/>
+          <w:sz w:val="24"/>
+          <w:szCs w:val="24"/>
+          <w:lang w:eastAsia="en-IN"/>
+        </w:rPr>
+        <w:t>Name Your Table Range (Optional)</w:t>
+      </w:r>
+      <w:r>
+        <w:rPr>
+          <w:rFonts w:ascii="Times New Roman" w:eastAsia="Times New Roman" w:hAnsi="Times New Roman" w:cs="Times New Roman"/>
+          <w:sz w:val="24"/>
+          <w:szCs w:val="24"/>
+          <w:lang w:eastAsia="en-IN"/>
+        </w:rPr>
+        <w:t>:</w:t>
+      </w:r>
+    </w:p>
+    <w:p>
+      <w:pPr>
+        <w:numPr>
+          <w:ilvl w:val="1"/>
+          <w:numId w:val="4"/>
+        </w:numPr>
+        <w:spacing w:before="100" w:beforeAutospacing="1" w:after="100" w:afterAutospacing="1" w:line="240" w:lineRule="auto"/>
+        <w:rPr>
+          <w:rFonts w:ascii="Times New Roman" w:eastAsia="Times New Roman" w:hAnsi="Times New Roman" w:cs="Times New Roman"/>
+          <w:sz w:val="24"/>
+          <w:szCs w:val="24"/>
+          <w:lang w:eastAsia="en-IN"/>
+        </w:rPr>
+      </w:pPr>
+      <w:r>
+        <w:rPr>
+          <w:rFonts w:ascii="Times New Roman" w:eastAsia="Times New Roman" w:hAnsi="Times New Roman" w:cs="Times New Roman"/>
+          <w:sz w:val="24"/>
+          <w:szCs w:val="24"/>
+          <w:lang w:eastAsia="en-IN"/>
+        </w:rPr>
+        <w:t xml:space="preserve">Assign a name to your data range (e.g., </w:t>
+      </w:r>
+      <w:proofErr w:type="spellStart"/>
+      <w:r>
+        <w:rPr>
+          <w:rFonts w:ascii="Courier New" w:eastAsia="Times New Roman" w:hAnsi="Courier New" w:cs="Courier New"/>
+          <w:sz w:val="20"/>
+          <w:szCs w:val="20"/>
+          <w:lang w:eastAsia="en-IN"/>
+        </w:rPr>
+        <w:t>ProductData</w:t>
+      </w:r>
+      <w:proofErr w:type="spellEnd"/>
+      <w:r>
+        <w:rPr>
+          <w:rFonts w:ascii="Times New Roman" w:eastAsia="Times New Roman" w:hAnsi="Times New Roman" w:cs="Times New Roman"/>
+          <w:sz w:val="24"/>
+          <w:szCs w:val="24"/>
+          <w:lang w:eastAsia="en-IN"/>
+        </w:rPr>
+        <w:t xml:space="preserve">) under </w:t>
+      </w:r>
+      <w:r>
+        <w:rPr>
+          <w:rFonts w:ascii="Times New Roman" w:eastAsia="Times New Roman" w:hAnsi="Times New Roman" w:cs="Times New Roman"/>
+          <w:b/>
+          <w:bCs/>
+          <w:sz w:val="24"/>
+          <w:szCs w:val="24"/>
+          <w:lang w:eastAsia="en-IN"/>
+        </w:rPr>
+        <w:t>Formulas &gt; Define Name</w:t>
+      </w:r>
+      <w:r>
+        <w:rPr>
+          <w:rFonts w:ascii="Times New Roman" w:eastAsia="Times New Roman" w:hAnsi="Times New Roman" w:cs="Times New Roman"/>
+          <w:sz w:val="24"/>
+          <w:szCs w:val="24"/>
+          <w:lang w:eastAsia="en-IN"/>
+        </w:rPr>
+        <w:t>. This helps keep your dataset organized and makes it easier to reference in multiple pivot tables.</w:t>
+      </w:r>
+    </w:p>
+    <w:p/>
+    <w:p/>
+    <w:p/>
+    <w:p>
+      <w:pPr>
+        <w:rPr>
+          <w:b/>
+          <w:sz w:val="40"/>
+          <w:szCs w:val="40"/>
+        </w:rPr>
+      </w:pPr>
+      <w:r>
+        <w:rPr>
+          <w:b/>
+          <w:sz w:val="40"/>
+          <w:szCs w:val="40"/>
+        </w:rPr>
+        <w:lastRenderedPageBreak/>
+        <w:t>Basic Definition:</w:t>
+      </w:r>
+    </w:p>
+    <w:p>
+      <w:r>
+        <w:t>Values = Means # what to analyse?</w:t>
+      </w:r>
+    </w:p>
+    <w:p>
+      <w:proofErr w:type="spellStart"/>
+      <w:r>
+        <w:t>Aggfunc</w:t>
+      </w:r>
+      <w:proofErr w:type="spellEnd"/>
+      <w:r>
+        <w:t xml:space="preserve"> = Means # How to analyse? </w:t>
+      </w:r>
+    </w:p>
+    <w:p>
+      <w:r>
+        <w:t>Index = Represents the # Rows.</w:t>
+      </w:r>
+    </w:p>
+    <w:p>
+      <w:pPr>
+        <w:rPr>
+          <w:sz w:val="28"/>
+          <w:u w:val="single"/>
+        </w:rPr>
+      </w:pPr>
+      <w:r>
+        <w:rPr>
+          <w:sz w:val="28"/>
+          <w:u w:val="single"/>
+        </w:rPr>
+        <w:t>In the context of Excel:</w:t>
+      </w:r>
+    </w:p>
+    <w:p>
+      <w:r>
+        <w:t>‘Values’ section contains the value that we need to pass to either make sum of ‘field’ or ‘Average’ of ‘field’.</w:t>
+      </w:r>
+    </w:p>
+    <w:p>
+      <w:r>
+        <w:t xml:space="preserve">Example: </w:t>
+      </w:r>
+      <w:r>
+        <w:t>How does price vary between different operating systems?</w:t>
+      </w:r>
+    </w:p>
+    <w:p>
+      <w:r>
+        <w:t xml:space="preserve">Meaning: I need to find the price variation for each operating system. </w:t>
+      </w:r>
+      <w:proofErr w:type="gramStart"/>
+      <w:r>
+        <w:t>So</w:t>
+      </w:r>
+      <w:proofErr w:type="gramEnd"/>
+      <w:r>
+        <w:t xml:space="preserve"> I have to find average price first. </w:t>
+      </w:r>
+      <w:proofErr w:type="gramStart"/>
+      <w:r>
+        <w:t>So</w:t>
+      </w:r>
+      <w:proofErr w:type="gramEnd"/>
+      <w:r>
+        <w:t xml:space="preserve"> in value section price column will be selected.</w:t>
+      </w:r>
+    </w:p>
+    <w:p>
+      <w:r>
+        <w:t xml:space="preserve">Then in row column the main field ‘which data is </w:t>
+      </w:r>
+      <w:r>
+        <w:t>giving us insight. Here the main differentiator</w:t>
       </w:r>
       <w:bookmarkStart w:id="0" w:name="_GoBack"/>
       <w:bookmarkEnd w:id="0"/>
+      <w:r>
+        <w:t xml:space="preserve"> is ‘</w:t>
+      </w:r>
+      <w:proofErr w:type="spellStart"/>
+      <w:r>
+        <w:t>os</w:t>
+      </w:r>
+      <w:proofErr w:type="spellEnd"/>
+      <w:r>
+        <w:t>’.</w:t>
+      </w:r>
     </w:p>
     <w:sectPr>
       <w:headerReference w:type="default" r:id="rId7"/>
@@ -596,6 +1719,305 @@
 <file path=word/numbering.xml><?xml version="1.0" encoding="utf-8"?>
 <w:numbering xmlns:wpc="http://schemas.microsoft.com/office/word/2010/wordprocessingCanvas" xmlns:cx="http://schemas.microsoft.com/office/drawing/2014/chartex" xmlns:cx1="http://schemas.microsoft.com/office/drawing/2015/9/8/chartex" xmlns:cx2="http://schemas.microsoft.com/office/drawing/2015/10/21/chartex" xmlns:cx3="http://schemas.microsoft.com/office/drawing/2016/5/9/chartex" xmlns:cx4="http://schemas.microsoft.com/office/drawing/2016/5/10/chartex" xmlns:cx5="http://schemas.microsoft.com/office/drawing/2016/5/11/chartex" xmlns:cx6="http://schemas.microsoft.com/office/drawing/2016/5/12/chartex" xmlns:cx7="http://schemas.microsoft.com/office/drawing/2016/5/13/chartex" xmlns:cx8="http://schemas.microsoft.com/office/drawing/2016/5/14/chartex" xmlns:mc="http://schemas.openxmlformats.org/markup-compatibility/2006" xmlns:aink="http://schemas.microsoft.com/office/drawing/2016/ink" xmlns:am3d="http://schemas.microsoft.com/office/drawing/2017/model3d" xmlns:o="urn:schemas-microsoft-com:office:office" xmlns:r="http://schemas.openxmlformats.org/officeDocument/2006/relationships" xmlns:m="http://schemas.openxmlformats.org/officeDocument/2006/math" xmlns:v="urn:schemas-microsoft-com:vml" xmlns:wp14="http://schemas.microsoft.com/office/word/2010/wordprocessingDrawing" xmlns:wp="http://schemas.openxmlformats.org/drawingml/2006/wordprocessingDrawing" xmlns:w10="urn:schemas-microsoft-com:office:word" xmlns:w="http://schemas.openxmlformats.org/wordprocessingml/2006/main" xmlns:w14="http://schemas.microsoft.com/office/word/2010/wordml" xmlns:w15="http://schemas.microsoft.com/office/word/2012/wordml" xmlns:w16cid="http://schemas.microsoft.com/office/word/2016/wordml/cid" xmlns:w16se="http://schemas.microsoft.com/office/word/2015/wordml/symex" xmlns:wpg="http://schemas.microsoft.com/office/word/2010/wordprocessingGroup" xmlns:wpi="http://schemas.microsoft.com/office/word/2010/wordprocessingInk" xmlns:wne="http://schemas.microsoft.com/office/word/2006/wordml" xmlns:wps="http://schemas.microsoft.com/office/word/2010/wordprocessingShape" mc:Ignorable="w14 w15 w16se w16cid wp14">
   <w:abstractNum w:abstractNumId="0" w15:restartNumberingAfterBreak="0">
+    <w:nsid w:val="00E17850"/>
+    <w:multiLevelType w:val="multilevel"/>
+    <w:tmpl w:val="BEDEDCA2"/>
+    <w:lvl w:ilvl="0">
+      <w:start w:val="1"/>
+      <w:numFmt w:val="decimal"/>
+      <w:lvlText w:val="%1."/>
+      <w:lvlJc w:val="left"/>
+      <w:pPr>
+        <w:tabs>
+          <w:tab w:val="num" w:pos="720"/>
+        </w:tabs>
+        <w:ind w:left="720" w:hanging="360"/>
+      </w:pPr>
+    </w:lvl>
+    <w:lvl w:ilvl="1">
+      <w:start w:val="1"/>
+      <w:numFmt w:val="bullet"/>
+      <w:lvlText w:val="o"/>
+      <w:lvlJc w:val="left"/>
+      <w:pPr>
+        <w:tabs>
+          <w:tab w:val="num" w:pos="1440"/>
+        </w:tabs>
+        <w:ind w:left="1440" w:hanging="360"/>
+      </w:pPr>
+      <w:rPr>
+        <w:rFonts w:ascii="Courier New" w:hAnsi="Courier New" w:hint="default"/>
+        <w:sz w:val="20"/>
+      </w:rPr>
+    </w:lvl>
+    <w:lvl w:ilvl="2">
+      <w:start w:val="1"/>
+      <w:numFmt w:val="bullet"/>
+      <w:lvlText w:val=""/>
+      <w:lvlJc w:val="left"/>
+      <w:pPr>
+        <w:tabs>
+          <w:tab w:val="num" w:pos="2160"/>
+        </w:tabs>
+        <w:ind w:left="2160" w:hanging="360"/>
+      </w:pPr>
+      <w:rPr>
+        <w:rFonts w:ascii="Wingdings" w:hAnsi="Wingdings" w:hint="default"/>
+        <w:sz w:val="20"/>
+      </w:rPr>
+    </w:lvl>
+    <w:lvl w:ilvl="3" w:tentative="1">
+      <w:start w:val="1"/>
+      <w:numFmt w:val="decimal"/>
+      <w:lvlText w:val="%4."/>
+      <w:lvlJc w:val="left"/>
+      <w:pPr>
+        <w:tabs>
+          <w:tab w:val="num" w:pos="2880"/>
+        </w:tabs>
+        <w:ind w:left="2880" w:hanging="360"/>
+      </w:pPr>
+    </w:lvl>
+    <w:lvl w:ilvl="4" w:tentative="1">
+      <w:start w:val="1"/>
+      <w:numFmt w:val="decimal"/>
+      <w:lvlText w:val="%5."/>
+      <w:lvlJc w:val="left"/>
+      <w:pPr>
+        <w:tabs>
+          <w:tab w:val="num" w:pos="3600"/>
+        </w:tabs>
+        <w:ind w:left="3600" w:hanging="360"/>
+      </w:pPr>
+    </w:lvl>
+    <w:lvl w:ilvl="5" w:tentative="1">
+      <w:start w:val="1"/>
+      <w:numFmt w:val="decimal"/>
+      <w:lvlText w:val="%6."/>
+      <w:lvlJc w:val="left"/>
+      <w:pPr>
+        <w:tabs>
+          <w:tab w:val="num" w:pos="4320"/>
+        </w:tabs>
+        <w:ind w:left="4320" w:hanging="360"/>
+      </w:pPr>
+    </w:lvl>
+    <w:lvl w:ilvl="6" w:tentative="1">
+      <w:start w:val="1"/>
+      <w:numFmt w:val="decimal"/>
+      <w:lvlText w:val="%7."/>
+      <w:lvlJc w:val="left"/>
+      <w:pPr>
+        <w:tabs>
+          <w:tab w:val="num" w:pos="5040"/>
+        </w:tabs>
+        <w:ind w:left="5040" w:hanging="360"/>
+      </w:pPr>
+    </w:lvl>
+    <w:lvl w:ilvl="7" w:tentative="1">
+      <w:start w:val="1"/>
+      <w:numFmt w:val="decimal"/>
+      <w:lvlText w:val="%8."/>
+      <w:lvlJc w:val="left"/>
+      <w:pPr>
+        <w:tabs>
+          <w:tab w:val="num" w:pos="5760"/>
+        </w:tabs>
+        <w:ind w:left="5760" w:hanging="360"/>
+      </w:pPr>
+    </w:lvl>
+    <w:lvl w:ilvl="8" w:tentative="1">
+      <w:start w:val="1"/>
+      <w:numFmt w:val="decimal"/>
+      <w:lvlText w:val="%9."/>
+      <w:lvlJc w:val="left"/>
+      <w:pPr>
+        <w:tabs>
+          <w:tab w:val="num" w:pos="6480"/>
+        </w:tabs>
+        <w:ind w:left="6480" w:hanging="360"/>
+      </w:pPr>
+    </w:lvl>
+  </w:abstractNum>
+  <w:abstractNum w:abstractNumId="1" w15:restartNumberingAfterBreak="0">
+    <w:nsid w:val="16A32914"/>
+    <w:multiLevelType w:val="hybridMultilevel"/>
+    <w:tmpl w:val="A796AB3C"/>
+    <w:lvl w:ilvl="0" w:tplc="4009000F">
+      <w:start w:val="1"/>
+      <w:numFmt w:val="decimal"/>
+      <w:lvlText w:val="%1."/>
+      <w:lvlJc w:val="left"/>
+      <w:pPr>
+        <w:ind w:left="720" w:hanging="360"/>
+      </w:pPr>
+      <w:rPr>
+        <w:rFonts w:hint="default"/>
+      </w:rPr>
+    </w:lvl>
+    <w:lvl w:ilvl="1" w:tplc="40090019" w:tentative="1">
+      <w:start w:val="1"/>
+      <w:numFmt w:val="lowerLetter"/>
+      <w:lvlText w:val="%2."/>
+      <w:lvlJc w:val="left"/>
+      <w:pPr>
+        <w:ind w:left="1440" w:hanging="360"/>
+      </w:pPr>
+    </w:lvl>
+    <w:lvl w:ilvl="2" w:tplc="4009001B" w:tentative="1">
+      <w:start w:val="1"/>
+      <w:numFmt w:val="lowerRoman"/>
+      <w:lvlText w:val="%3."/>
+      <w:lvlJc w:val="right"/>
+      <w:pPr>
+        <w:ind w:left="2160" w:hanging="180"/>
+      </w:pPr>
+    </w:lvl>
+    <w:lvl w:ilvl="3" w:tplc="4009000F" w:tentative="1">
+      <w:start w:val="1"/>
+      <w:numFmt w:val="decimal"/>
+      <w:lvlText w:val="%4."/>
+      <w:lvlJc w:val="left"/>
+      <w:pPr>
+        <w:ind w:left="2880" w:hanging="360"/>
+      </w:pPr>
+    </w:lvl>
+    <w:lvl w:ilvl="4" w:tplc="40090019" w:tentative="1">
+      <w:start w:val="1"/>
+      <w:numFmt w:val="lowerLetter"/>
+      <w:lvlText w:val="%5."/>
+      <w:lvlJc w:val="left"/>
+      <w:pPr>
+        <w:ind w:left="3600" w:hanging="360"/>
+      </w:pPr>
+    </w:lvl>
+    <w:lvl w:ilvl="5" w:tplc="4009001B" w:tentative="1">
+      <w:start w:val="1"/>
+      <w:numFmt w:val="lowerRoman"/>
+      <w:lvlText w:val="%6."/>
+      <w:lvlJc w:val="right"/>
+      <w:pPr>
+        <w:ind w:left="4320" w:hanging="180"/>
+      </w:pPr>
+    </w:lvl>
+    <w:lvl w:ilvl="6" w:tplc="4009000F" w:tentative="1">
+      <w:start w:val="1"/>
+      <w:numFmt w:val="decimal"/>
+      <w:lvlText w:val="%7."/>
+      <w:lvlJc w:val="left"/>
+      <w:pPr>
+        <w:ind w:left="5040" w:hanging="360"/>
+      </w:pPr>
+    </w:lvl>
+    <w:lvl w:ilvl="7" w:tplc="40090019" w:tentative="1">
+      <w:start w:val="1"/>
+      <w:numFmt w:val="lowerLetter"/>
+      <w:lvlText w:val="%8."/>
+      <w:lvlJc w:val="left"/>
+      <w:pPr>
+        <w:ind w:left="5760" w:hanging="360"/>
+      </w:pPr>
+    </w:lvl>
+    <w:lvl w:ilvl="8" w:tplc="4009001B" w:tentative="1">
+      <w:start w:val="1"/>
+      <w:numFmt w:val="lowerRoman"/>
+      <w:lvlText w:val="%9."/>
+      <w:lvlJc w:val="right"/>
+      <w:pPr>
+        <w:ind w:left="6480" w:hanging="180"/>
+      </w:pPr>
+    </w:lvl>
+  </w:abstractNum>
+  <w:abstractNum w:abstractNumId="2" w15:restartNumberingAfterBreak="0">
+    <w:nsid w:val="26B226B8"/>
+    <w:multiLevelType w:val="hybridMultilevel"/>
+    <w:tmpl w:val="C9347DC4"/>
+    <w:lvl w:ilvl="0" w:tplc="4009000F">
+      <w:start w:val="1"/>
+      <w:numFmt w:val="decimal"/>
+      <w:lvlText w:val="%1."/>
+      <w:lvlJc w:val="left"/>
+      <w:pPr>
+        <w:ind w:left="720" w:hanging="360"/>
+      </w:pPr>
+      <w:rPr>
+        <w:rFonts w:hint="default"/>
+      </w:rPr>
+    </w:lvl>
+    <w:lvl w:ilvl="1" w:tplc="40090019" w:tentative="1">
+      <w:start w:val="1"/>
+      <w:numFmt w:val="lowerLetter"/>
+      <w:lvlText w:val="%2."/>
+      <w:lvlJc w:val="left"/>
+      <w:pPr>
+        <w:ind w:left="1440" w:hanging="360"/>
+      </w:pPr>
+    </w:lvl>
+    <w:lvl w:ilvl="2" w:tplc="4009001B" w:tentative="1">
+      <w:start w:val="1"/>
+      <w:numFmt w:val="lowerRoman"/>
+      <w:lvlText w:val="%3."/>
+      <w:lvlJc w:val="right"/>
+      <w:pPr>
+        <w:ind w:left="2160" w:hanging="180"/>
+      </w:pPr>
+    </w:lvl>
+    <w:lvl w:ilvl="3" w:tplc="4009000F" w:tentative="1">
+      <w:start w:val="1"/>
+      <w:numFmt w:val="decimal"/>
+      <w:lvlText w:val="%4."/>
+      <w:lvlJc w:val="left"/>
+      <w:pPr>
+        <w:ind w:left="2880" w:hanging="360"/>
+      </w:pPr>
+    </w:lvl>
+    <w:lvl w:ilvl="4" w:tplc="40090019" w:tentative="1">
+      <w:start w:val="1"/>
+      <w:numFmt w:val="lowerLetter"/>
+      <w:lvlText w:val="%5."/>
+      <w:lvlJc w:val="left"/>
+      <w:pPr>
+        <w:ind w:left="3600" w:hanging="360"/>
+      </w:pPr>
+    </w:lvl>
+    <w:lvl w:ilvl="5" w:tplc="4009001B" w:tentative="1">
+      <w:start w:val="1"/>
+      <w:numFmt w:val="lowerRoman"/>
+      <w:lvlText w:val="%6."/>
+      <w:lvlJc w:val="right"/>
+      <w:pPr>
+        <w:ind w:left="4320" w:hanging="180"/>
+      </w:pPr>
+    </w:lvl>
+    <w:lvl w:ilvl="6" w:tplc="4009000F" w:tentative="1">
+      <w:start w:val="1"/>
+      <w:numFmt w:val="decimal"/>
+      <w:lvlText w:val="%7."/>
+      <w:lvlJc w:val="left"/>
+      <w:pPr>
+        <w:ind w:left="5040" w:hanging="360"/>
+      </w:pPr>
+    </w:lvl>
+    <w:lvl w:ilvl="7" w:tplc="40090019" w:tentative="1">
+      <w:start w:val="1"/>
+      <w:numFmt w:val="lowerLetter"/>
+      <w:lvlText w:val="%8."/>
+      <w:lvlJc w:val="left"/>
+      <w:pPr>
+        <w:ind w:left="5760" w:hanging="360"/>
+      </w:pPr>
+    </w:lvl>
+    <w:lvl w:ilvl="8" w:tplc="4009001B" w:tentative="1">
+      <w:start w:val="1"/>
+      <w:numFmt w:val="lowerRoman"/>
+      <w:lvlText w:val="%9."/>
+      <w:lvlJc w:val="right"/>
+      <w:pPr>
+        <w:ind w:left="6480" w:hanging="180"/>
+      </w:pPr>
+    </w:lvl>
+  </w:abstractNum>
+  <w:abstractNum w:abstractNumId="3" w15:restartNumberingAfterBreak="0">
     <w:nsid w:val="289E7FD4"/>
     <w:multiLevelType w:val="multilevel"/>
     <w:tmpl w:val="7B76FD8A"/>
@@ -709,6 +2131,15 @@
     </w:lvl>
   </w:abstractNum>
   <w:num w:numId="1">
+    <w:abstractNumId w:val="3"/>
+  </w:num>
+  <w:num w:numId="2">
+    <w:abstractNumId w:val="1"/>
+  </w:num>
+  <w:num w:numId="3">
+    <w:abstractNumId w:val="2"/>
+  </w:num>
+  <w:num w:numId="4">
     <w:abstractNumId w:val="0"/>
   </w:num>
 </w:numbering>
@@ -1253,6 +2684,30 @@
     <w:uiPriority w:val="99"/>
     <w:rsid w:val="00923CBD"/>
   </w:style>
+  <w:style w:type="paragraph" w:styleId="ListParagraph">
+    <w:name w:val="List Paragraph"/>
+    <w:basedOn w:val="Normal"/>
+    <w:uiPriority w:val="34"/>
+    <w:qFormat/>
+    <w:rsid w:val="00FC66BA"/>
+    <w:pPr>
+      <w:ind w:left="720"/>
+      <w:contextualSpacing/>
+    </w:pPr>
+  </w:style>
+  <w:style w:type="character" w:styleId="HTMLCode">
+    <w:name w:val="HTML Code"/>
+    <w:basedOn w:val="DefaultParagraphFont"/>
+    <w:uiPriority w:val="99"/>
+    <w:semiHidden/>
+    <w:unhideWhenUsed/>
+    <w:rsid w:val="00FC66BA"/>
+    <w:rPr>
+      <w:rFonts w:ascii="Courier New" w:eastAsia="Times New Roman" w:hAnsi="Courier New" w:cs="Courier New"/>
+      <w:sz w:val="20"/>
+      <w:szCs w:val="20"/>
+    </w:rPr>
+  </w:style>
 </w:styles>
 </file>
 

</xml_diff>